<commit_message>
Added NGB Gateway Folder & CCAI API Documentation
</commit_message>
<xml_diff>
--- a/ngb-gateway/CCAI_v1.0.0.docx
+++ b/ngb-gateway/CCAI_v1.0.0.docx
@@ -116,9 +116,22 @@
           <w:sz w:val="20"/>
           <w:szCs w:val="20"/>
         </w:rPr>
-        <w:t>https://10.98.4.124:8443</w:t>
-      </w:r>
-      <w:hyperlink r:id="rId5" w:history="1"/>
+        <w:t>https://10.98.4.124</w:t>
+      </w:r>
+      <w:bookmarkStart w:id="0" w:name="_GoBack"/>
+      <w:bookmarkEnd w:id="0"/>
+      <w:r>
+        <w:fldChar w:fldCharType="begin"/>
+      </w:r>
+      <w:r>
+        <w:instrText xml:space="preserve"> HYPERLINK "https://ngbtest.mpwin.co.in" </w:instrText>
+      </w:r>
+      <w:r>
+        <w:fldChar w:fldCharType="separate"/>
+      </w:r>
+      <w:r>
+        <w:fldChar w:fldCharType="end"/>
+      </w:r>
     </w:p>
     <w:p>
       <w:pPr>
@@ -393,6 +406,7 @@
         </w:rPr>
         <w:t xml:space="preserve">= </w:t>
       </w:r>
+      <w:proofErr w:type="spellStart"/>
       <w:r>
         <w:rPr>
           <w:rFonts w:ascii="Courier New" w:eastAsia="Times New Roman" w:hAnsi="Courier New" w:cs="Courier New"/>
@@ -403,6 +417,7 @@
         </w:rPr>
         <w:t>ccai</w:t>
       </w:r>
+      <w:proofErr w:type="spellEnd"/>
     </w:p>
     <w:p>
       <w:pPr>
@@ -578,14 +593,25 @@
           <w:szCs w:val="20"/>
         </w:rPr>
       </w:pPr>
-      <w:r>
-        <w:rPr>
-          <w:rFonts w:ascii="Courier New" w:eastAsia="Times New Roman" w:hAnsi="Courier New" w:cs="Courier New"/>
-          <w:color w:val="000000"/>
-          <w:sz w:val="20"/>
-          <w:szCs w:val="20"/>
-        </w:rPr>
-        <w:t xml:space="preserve">url : </w:t>
+      <w:proofErr w:type="spellStart"/>
+      <w:r>
+        <w:rPr>
+          <w:rFonts w:ascii="Courier New" w:eastAsia="Times New Roman" w:hAnsi="Courier New" w:cs="Courier New"/>
+          <w:color w:val="000000"/>
+          <w:sz w:val="20"/>
+          <w:szCs w:val="20"/>
+        </w:rPr>
+        <w:t>url</w:t>
+      </w:r>
+      <w:proofErr w:type="spellEnd"/>
+      <w:r>
+        <w:rPr>
+          <w:rFonts w:ascii="Courier New" w:eastAsia="Times New Roman" w:hAnsi="Courier New" w:cs="Courier New"/>
+          <w:color w:val="000000"/>
+          <w:sz w:val="20"/>
+          <w:szCs w:val="20"/>
+        </w:rPr>
+        <w:t xml:space="preserve"> : </w:t>
       </w:r>
       <w:hyperlink w:history="1">
         <w:r>
@@ -1017,14 +1043,25 @@
           <w:szCs w:val="20"/>
         </w:rPr>
       </w:pPr>
-      <w:r>
-        <w:rPr>
-          <w:rFonts w:ascii="Courier New" w:eastAsia="Times New Roman" w:hAnsi="Courier New" w:cs="Courier New"/>
-          <w:color w:val="000000"/>
-          <w:sz w:val="20"/>
-          <w:szCs w:val="20"/>
-        </w:rPr>
-        <w:t xml:space="preserve">url : </w:t>
+      <w:proofErr w:type="spellStart"/>
+      <w:r>
+        <w:rPr>
+          <w:rFonts w:ascii="Courier New" w:eastAsia="Times New Roman" w:hAnsi="Courier New" w:cs="Courier New"/>
+          <w:color w:val="000000"/>
+          <w:sz w:val="20"/>
+          <w:szCs w:val="20"/>
+        </w:rPr>
+        <w:t>url</w:t>
+      </w:r>
+      <w:proofErr w:type="spellEnd"/>
+      <w:r>
+        <w:rPr>
+          <w:rFonts w:ascii="Courier New" w:eastAsia="Times New Roman" w:hAnsi="Courier New" w:cs="Courier New"/>
+          <w:color w:val="000000"/>
+          <w:sz w:val="20"/>
+          <w:szCs w:val="20"/>
+        </w:rPr>
+        <w:t xml:space="preserve"> : </w:t>
       </w:r>
       <w:hyperlink w:history="1">
         <w:r>
@@ -1265,8 +1302,19 @@
           <w:sz w:val="20"/>
           <w:szCs w:val="20"/>
         </w:rPr>
-        <w:t>application/json</w:t>
-      </w:r>
+        <w:t>application/</w:t>
+      </w:r>
+      <w:proofErr w:type="spellStart"/>
+      <w:r>
+        <w:rPr>
+          <w:rFonts w:ascii="Courier New" w:eastAsia="Times New Roman" w:hAnsi="Courier New" w:cs="Courier New"/>
+          <w:color w:val="000000"/>
+          <w:sz w:val="20"/>
+          <w:szCs w:val="20"/>
+        </w:rPr>
+        <w:t>json</w:t>
+      </w:r>
+      <w:proofErr w:type="spellEnd"/>
     </w:p>
     <w:p>
       <w:pPr>
@@ -1375,7 +1423,27 @@
           <w:sz w:val="20"/>
           <w:szCs w:val="20"/>
         </w:rPr>
-        <w:t>&lt;property_name_to_update&gt;</w:t>
+        <w:t>&lt;</w:t>
+      </w:r>
+      <w:proofErr w:type="spellStart"/>
+      <w:r>
+        <w:rPr>
+          <w:rFonts w:ascii="Courier New" w:eastAsia="Times New Roman" w:hAnsi="Courier New" w:cs="Courier New"/>
+          <w:color w:val="000000"/>
+          <w:sz w:val="20"/>
+          <w:szCs w:val="20"/>
+        </w:rPr>
+        <w:t>property_name_to_update</w:t>
+      </w:r>
+      <w:proofErr w:type="spellEnd"/>
+      <w:r>
+        <w:rPr>
+          <w:rFonts w:ascii="Courier New" w:eastAsia="Times New Roman" w:hAnsi="Courier New" w:cs="Courier New"/>
+          <w:color w:val="000000"/>
+          <w:sz w:val="20"/>
+          <w:szCs w:val="20"/>
+        </w:rPr>
+        <w:t>&gt;</w:t>
       </w:r>
       <w:r>
         <w:rPr>
@@ -1459,7 +1527,27 @@
           <w:sz w:val="20"/>
           <w:szCs w:val="20"/>
         </w:rPr>
-        <w:t>&lt;property_name_to_update&gt;</w:t>
+        <w:t>&lt;</w:t>
+      </w:r>
+      <w:proofErr w:type="spellStart"/>
+      <w:r>
+        <w:rPr>
+          <w:rFonts w:ascii="Courier New" w:eastAsia="Times New Roman" w:hAnsi="Courier New" w:cs="Courier New"/>
+          <w:color w:val="000000"/>
+          <w:sz w:val="20"/>
+          <w:szCs w:val="20"/>
+        </w:rPr>
+        <w:t>property_name_to_update</w:t>
+      </w:r>
+      <w:proofErr w:type="spellEnd"/>
+      <w:r>
+        <w:rPr>
+          <w:rFonts w:ascii="Courier New" w:eastAsia="Times New Roman" w:hAnsi="Courier New" w:cs="Courier New"/>
+          <w:color w:val="000000"/>
+          <w:sz w:val="20"/>
+          <w:szCs w:val="20"/>
+        </w:rPr>
+        <w:t>&gt;</w:t>
       </w:r>
       <w:r>
         <w:rPr>
@@ -1611,82 +1699,26 @@
         </w:rPr>
         <w:t xml:space="preserve">Example: </w:t>
       </w:r>
-      <w:bookmarkStart w:id="0" w:name="_GoBack"/>
-      <w:bookmarkEnd w:id="0"/>
-      <w:r>
-        <w:rPr>
-          <w:rFonts w:ascii="Courier New" w:eastAsia="Times New Roman" w:hAnsi="Courier New" w:cs="Courier New"/>
-          <w:sz w:val="20"/>
-          <w:szCs w:val="20"/>
-        </w:rPr>
-        <w:fldChar w:fldCharType="begin"/>
-      </w:r>
-      <w:r>
-        <w:rPr>
-          <w:rFonts w:ascii="Courier New" w:eastAsia="Times New Roman" w:hAnsi="Courier New" w:cs="Courier New"/>
-          <w:sz w:val="20"/>
-          <w:szCs w:val="20"/>
-        </w:rPr>
-        <w:instrText xml:space="preserve"> HYPERLINK "</w:instrText>
-      </w:r>
-      <w:r>
-        <w:rPr>
-          <w:rFonts w:ascii="Courier New" w:eastAsia="Times New Roman" w:hAnsi="Courier New" w:cs="Courier New"/>
-          <w:sz w:val="20"/>
-          <w:szCs w:val="20"/>
-        </w:rPr>
-        <w:instrText>https://&lt;HOST_URL&gt;/ngbgateway/ccai</w:instrText>
-      </w:r>
-      <w:r>
-        <w:rPr>
-          <w:rFonts w:ascii="Consolas" w:hAnsi="Consolas"/>
-          <w:sz w:val="18"/>
-          <w:szCs w:val="18"/>
-        </w:rPr>
-        <w:instrText>/3902001910</w:instrText>
-      </w:r>
-      <w:r>
-        <w:rPr>
-          <w:rFonts w:ascii="Courier New" w:eastAsia="Times New Roman" w:hAnsi="Courier New" w:cs="Courier New"/>
-          <w:sz w:val="20"/>
-          <w:szCs w:val="20"/>
-        </w:rPr>
-        <w:instrText xml:space="preserve">" </w:instrText>
-      </w:r>
-      <w:r>
-        <w:rPr>
-          <w:rFonts w:ascii="Courier New" w:eastAsia="Times New Roman" w:hAnsi="Courier New" w:cs="Courier New"/>
-          <w:sz w:val="20"/>
-          <w:szCs w:val="20"/>
-        </w:rPr>
-        <w:fldChar w:fldCharType="separate"/>
-      </w:r>
-      <w:r>
-        <w:rPr>
-          <w:rStyle w:val="Hyperlink"/>
-          <w:rFonts w:ascii="Courier New" w:eastAsia="Times New Roman" w:hAnsi="Courier New" w:cs="Courier New"/>
-          <w:sz w:val="20"/>
-          <w:szCs w:val="20"/>
-        </w:rPr>
-        <w:t>https://&lt;HOST_URL&gt;/ngbgateway/ccai</w:t>
-      </w:r>
-      <w:r>
-        <w:rPr>
-          <w:rStyle w:val="Hyperlink"/>
-          <w:rFonts w:ascii="Consolas" w:hAnsi="Consolas"/>
-          <w:sz w:val="18"/>
-          <w:szCs w:val="18"/>
-        </w:rPr>
-        <w:t>/3902001910</w:t>
-      </w:r>
-      <w:r>
-        <w:rPr>
-          <w:rFonts w:ascii="Courier New" w:eastAsia="Times New Roman" w:hAnsi="Courier New" w:cs="Courier New"/>
-          <w:sz w:val="20"/>
-          <w:szCs w:val="20"/>
-        </w:rPr>
-        <w:fldChar w:fldCharType="end"/>
-      </w:r>
+      <w:hyperlink w:history="1">
+        <w:r>
+          <w:rPr>
+            <w:rStyle w:val="Hyperlink"/>
+            <w:rFonts w:ascii="Courier New" w:eastAsia="Times New Roman" w:hAnsi="Courier New" w:cs="Courier New"/>
+            <w:sz w:val="20"/>
+            <w:szCs w:val="20"/>
+          </w:rPr>
+          <w:t>https://&lt;HOST_URL&gt;/ngbgateway/ccai</w:t>
+        </w:r>
+        <w:r>
+          <w:rPr>
+            <w:rStyle w:val="Hyperlink"/>
+            <w:rFonts w:ascii="Consolas" w:hAnsi="Consolas"/>
+            <w:sz w:val="18"/>
+            <w:szCs w:val="18"/>
+          </w:rPr>
+          <w:t>/3902001910</w:t>
+        </w:r>
+      </w:hyperlink>
       <w:r>
         <w:rPr>
           <w:rStyle w:val="Hyperlink"/>
@@ -1792,6 +1824,7 @@
         </w:rPr>
         <w:t xml:space="preserve">        "</w:t>
       </w:r>
+      <w:proofErr w:type="spellStart"/>
       <w:r>
         <w:rPr>
           <w:rFonts w:ascii="Courier New" w:eastAsia="Times New Roman" w:hAnsi="Courier New" w:cs="Courier New"/>
@@ -1801,6 +1834,7 @@
         </w:rPr>
         <w:t>feeder_name</w:t>
       </w:r>
+      <w:proofErr w:type="spellEnd"/>
       <w:r>
         <w:rPr>
           <w:rFonts w:ascii="Courier New" w:eastAsia="Times New Roman" w:hAnsi="Courier New" w:cs="Courier New"/>
@@ -1876,6 +1910,7 @@
         </w:rPr>
         <w:t>"</w:t>
       </w:r>
+      <w:proofErr w:type="spellStart"/>
       <w:r>
         <w:rPr>
           <w:rFonts w:ascii="Courier New" w:eastAsia="Times New Roman" w:hAnsi="Courier New" w:cs="Courier New"/>
@@ -1885,6 +1920,7 @@
         </w:rPr>
         <w:t>dtr_name</w:t>
       </w:r>
+      <w:proofErr w:type="spellEnd"/>
       <w:r>
         <w:rPr>
           <w:rFonts w:ascii="Courier New" w:eastAsia="Times New Roman" w:hAnsi="Courier New" w:cs="Courier New"/>
@@ -3364,6 +3400,7 @@
   <w:style w:type="character" w:default="1" w:styleId="DefaultParagraphFont">
     <w:name w:val="Default Paragraph Font"/>
     <w:uiPriority w:val="1"/>
+    <w:semiHidden/>
     <w:unhideWhenUsed/>
   </w:style>
   <w:style w:type="table" w:default="1" w:styleId="TableNormal">

</xml_diff>

<commit_message>
Added NGB Gateway api docs for Consumer Information & Consumer No Master
</commit_message>
<xml_diff>
--- a/ngb-gateway/CCAI_v1.0.0.docx
+++ b/ngb-gateway/CCAI_v1.0.0.docx
@@ -116,7 +116,16 @@
           <w:sz w:val="20"/>
           <w:szCs w:val="20"/>
         </w:rPr>
-        <w:t>https://10.98.4.124</w:t>
+        <w:t>https://</w:t>
+      </w:r>
+      <w:r>
+        <w:rPr>
+          <w:rFonts w:ascii="Courier New" w:eastAsia="Times New Roman" w:hAnsi="Courier New" w:cs="Courier New"/>
+          <w:color w:val="000000"/>
+          <w:sz w:val="20"/>
+          <w:szCs w:val="20"/>
+        </w:rPr>
+        <w:t>apitest.mpwin.co.in</w:t>
       </w:r>
       <w:bookmarkStart w:id="0" w:name="_GoBack"/>
       <w:bookmarkEnd w:id="0"/>
@@ -125,9 +134,6 @@
       </w:r>
       <w:r>
         <w:instrText xml:space="preserve"> HYPERLINK "https://ngbtest.mpwin.co.in" </w:instrText>
-      </w:r>
-      <w:r>
-        <w:fldChar w:fldCharType="separate"/>
       </w:r>
       <w:r>
         <w:fldChar w:fldCharType="end"/>
@@ -406,7 +412,6 @@
         </w:rPr>
         <w:t xml:space="preserve">= </w:t>
       </w:r>
-      <w:proofErr w:type="spellStart"/>
       <w:r>
         <w:rPr>
           <w:rFonts w:ascii="Courier New" w:eastAsia="Times New Roman" w:hAnsi="Courier New" w:cs="Courier New"/>
@@ -417,7 +422,6 @@
         </w:rPr>
         <w:t>ccai</w:t>
       </w:r>
-      <w:proofErr w:type="spellEnd"/>
     </w:p>
     <w:p>
       <w:pPr>
@@ -593,25 +597,14 @@
           <w:szCs w:val="20"/>
         </w:rPr>
       </w:pPr>
-      <w:proofErr w:type="spellStart"/>
-      <w:r>
-        <w:rPr>
-          <w:rFonts w:ascii="Courier New" w:eastAsia="Times New Roman" w:hAnsi="Courier New" w:cs="Courier New"/>
-          <w:color w:val="000000"/>
-          <w:sz w:val="20"/>
-          <w:szCs w:val="20"/>
-        </w:rPr>
-        <w:t>url</w:t>
-      </w:r>
-      <w:proofErr w:type="spellEnd"/>
-      <w:r>
-        <w:rPr>
-          <w:rFonts w:ascii="Courier New" w:eastAsia="Times New Roman" w:hAnsi="Courier New" w:cs="Courier New"/>
-          <w:color w:val="000000"/>
-          <w:sz w:val="20"/>
-          <w:szCs w:val="20"/>
-        </w:rPr>
-        <w:t xml:space="preserve"> : </w:t>
+      <w:r>
+        <w:rPr>
+          <w:rFonts w:ascii="Courier New" w:eastAsia="Times New Roman" w:hAnsi="Courier New" w:cs="Courier New"/>
+          <w:color w:val="000000"/>
+          <w:sz w:val="20"/>
+          <w:szCs w:val="20"/>
+        </w:rPr>
+        <w:t xml:space="preserve">url : </w:t>
       </w:r>
       <w:hyperlink w:history="1">
         <w:r>
@@ -1043,25 +1036,14 @@
           <w:szCs w:val="20"/>
         </w:rPr>
       </w:pPr>
-      <w:proofErr w:type="spellStart"/>
-      <w:r>
-        <w:rPr>
-          <w:rFonts w:ascii="Courier New" w:eastAsia="Times New Roman" w:hAnsi="Courier New" w:cs="Courier New"/>
-          <w:color w:val="000000"/>
-          <w:sz w:val="20"/>
-          <w:szCs w:val="20"/>
-        </w:rPr>
-        <w:t>url</w:t>
-      </w:r>
-      <w:proofErr w:type="spellEnd"/>
-      <w:r>
-        <w:rPr>
-          <w:rFonts w:ascii="Courier New" w:eastAsia="Times New Roman" w:hAnsi="Courier New" w:cs="Courier New"/>
-          <w:color w:val="000000"/>
-          <w:sz w:val="20"/>
-          <w:szCs w:val="20"/>
-        </w:rPr>
-        <w:t xml:space="preserve"> : </w:t>
+      <w:r>
+        <w:rPr>
+          <w:rFonts w:ascii="Courier New" w:eastAsia="Times New Roman" w:hAnsi="Courier New" w:cs="Courier New"/>
+          <w:color w:val="000000"/>
+          <w:sz w:val="20"/>
+          <w:szCs w:val="20"/>
+        </w:rPr>
+        <w:t xml:space="preserve">url : </w:t>
       </w:r>
       <w:hyperlink w:history="1">
         <w:r>
@@ -1302,19 +1284,8 @@
           <w:sz w:val="20"/>
           <w:szCs w:val="20"/>
         </w:rPr>
-        <w:t>application/</w:t>
-      </w:r>
-      <w:proofErr w:type="spellStart"/>
-      <w:r>
-        <w:rPr>
-          <w:rFonts w:ascii="Courier New" w:eastAsia="Times New Roman" w:hAnsi="Courier New" w:cs="Courier New"/>
-          <w:color w:val="000000"/>
-          <w:sz w:val="20"/>
-          <w:szCs w:val="20"/>
-        </w:rPr>
-        <w:t>json</w:t>
-      </w:r>
-      <w:proofErr w:type="spellEnd"/>
+        <w:t>application/json</w:t>
+      </w:r>
     </w:p>
     <w:p>
       <w:pPr>
@@ -1423,27 +1394,7 @@
           <w:sz w:val="20"/>
           <w:szCs w:val="20"/>
         </w:rPr>
-        <w:t>&lt;</w:t>
-      </w:r>
-      <w:proofErr w:type="spellStart"/>
-      <w:r>
-        <w:rPr>
-          <w:rFonts w:ascii="Courier New" w:eastAsia="Times New Roman" w:hAnsi="Courier New" w:cs="Courier New"/>
-          <w:color w:val="000000"/>
-          <w:sz w:val="20"/>
-          <w:szCs w:val="20"/>
-        </w:rPr>
-        <w:t>property_name_to_update</w:t>
-      </w:r>
-      <w:proofErr w:type="spellEnd"/>
-      <w:r>
-        <w:rPr>
-          <w:rFonts w:ascii="Courier New" w:eastAsia="Times New Roman" w:hAnsi="Courier New" w:cs="Courier New"/>
-          <w:color w:val="000000"/>
-          <w:sz w:val="20"/>
-          <w:szCs w:val="20"/>
-        </w:rPr>
-        <w:t>&gt;</w:t>
+        <w:t>&lt;property_name_to_update&gt;</w:t>
       </w:r>
       <w:r>
         <w:rPr>
@@ -1527,27 +1478,7 @@
           <w:sz w:val="20"/>
           <w:szCs w:val="20"/>
         </w:rPr>
-        <w:t>&lt;</w:t>
-      </w:r>
-      <w:proofErr w:type="spellStart"/>
-      <w:r>
-        <w:rPr>
-          <w:rFonts w:ascii="Courier New" w:eastAsia="Times New Roman" w:hAnsi="Courier New" w:cs="Courier New"/>
-          <w:color w:val="000000"/>
-          <w:sz w:val="20"/>
-          <w:szCs w:val="20"/>
-        </w:rPr>
-        <w:t>property_name_to_update</w:t>
-      </w:r>
-      <w:proofErr w:type="spellEnd"/>
-      <w:r>
-        <w:rPr>
-          <w:rFonts w:ascii="Courier New" w:eastAsia="Times New Roman" w:hAnsi="Courier New" w:cs="Courier New"/>
-          <w:color w:val="000000"/>
-          <w:sz w:val="20"/>
-          <w:szCs w:val="20"/>
-        </w:rPr>
-        <w:t>&gt;</w:t>
+        <w:t>&lt;property_name_to_update&gt;</w:t>
       </w:r>
       <w:r>
         <w:rPr>
@@ -1824,7 +1755,6 @@
         </w:rPr>
         <w:t xml:space="preserve">        "</w:t>
       </w:r>
-      <w:proofErr w:type="spellStart"/>
       <w:r>
         <w:rPr>
           <w:rFonts w:ascii="Courier New" w:eastAsia="Times New Roman" w:hAnsi="Courier New" w:cs="Courier New"/>
@@ -1834,7 +1764,6 @@
         </w:rPr>
         <w:t>feeder_name</w:t>
       </w:r>
-      <w:proofErr w:type="spellEnd"/>
       <w:r>
         <w:rPr>
           <w:rFonts w:ascii="Courier New" w:eastAsia="Times New Roman" w:hAnsi="Courier New" w:cs="Courier New"/>
@@ -1910,7 +1839,6 @@
         </w:rPr>
         <w:t>"</w:t>
       </w:r>
-      <w:proofErr w:type="spellStart"/>
       <w:r>
         <w:rPr>
           <w:rFonts w:ascii="Courier New" w:eastAsia="Times New Roman" w:hAnsi="Courier New" w:cs="Courier New"/>
@@ -1920,7 +1848,6 @@
         </w:rPr>
         <w:t>dtr_name</w:t>
       </w:r>
-      <w:proofErr w:type="spellEnd"/>
       <w:r>
         <w:rPr>
           <w:rFonts w:ascii="Courier New" w:eastAsia="Times New Roman" w:hAnsi="Courier New" w:cs="Courier New"/>

</xml_diff>

<commit_message>
v1.0.5 released,Added CCAI & CMI api docs for gateway
</commit_message>
<xml_diff>
--- a/ngb-gateway/CCAI_v1.0.0.docx
+++ b/ngb-gateway/CCAI_v1.0.0.docx
@@ -112,6 +112,7 @@
       <w:r>
         <w:rPr>
           <w:rFonts w:ascii="Courier New" w:eastAsia="Times New Roman" w:hAnsi="Courier New" w:cs="Courier New"/>
+          <w:b/>
           <w:color w:val="000000"/>
           <w:sz w:val="20"/>
           <w:szCs w:val="20"/>
@@ -121,23 +122,14 @@
       <w:r>
         <w:rPr>
           <w:rFonts w:ascii="Courier New" w:eastAsia="Times New Roman" w:hAnsi="Courier New" w:cs="Courier New"/>
+          <w:b/>
           <w:color w:val="000000"/>
           <w:sz w:val="20"/>
           <w:szCs w:val="20"/>
         </w:rPr>
         <w:t>apitest.mpwin.co.in</w:t>
       </w:r>
-      <w:bookmarkStart w:id="0" w:name="_GoBack"/>
-      <w:bookmarkEnd w:id="0"/>
-      <w:r>
-        <w:fldChar w:fldCharType="begin"/>
-      </w:r>
-      <w:r>
-        <w:instrText xml:space="preserve"> HYPERLINK "https://ngbtest.mpwin.co.in" </w:instrText>
-      </w:r>
-      <w:r>
-        <w:fldChar w:fldCharType="end"/>
-      </w:r>
+      <w:hyperlink r:id="rId5" w:history="1"/>
     </w:p>
     <w:p>
       <w:pPr>
@@ -237,6 +229,8 @@
           <w:szCs w:val="20"/>
         </w:rPr>
       </w:pPr>
+      <w:bookmarkStart w:id="0" w:name="_GoBack"/>
+      <w:bookmarkEnd w:id="0"/>
     </w:p>
     <w:p>
       <w:pPr>
@@ -262,29 +256,42 @@
         <w:spacing w:after="0" w:line="240" w:lineRule="auto"/>
         <w:rPr>
           <w:rFonts w:ascii="Courier New" w:eastAsia="Times New Roman" w:hAnsi="Courier New" w:cs="Courier New"/>
-          <w:color w:val="000000"/>
-          <w:sz w:val="20"/>
-          <w:szCs w:val="20"/>
-        </w:rPr>
-      </w:pPr>
-      <w:r>
-        <w:rPr>
-          <w:rFonts w:ascii="Courier New" w:eastAsia="Times New Roman" w:hAnsi="Courier New" w:cs="Courier New"/>
-          <w:color w:val="000000"/>
-          <w:sz w:val="20"/>
-          <w:szCs w:val="20"/>
-        </w:rPr>
-        <w:t xml:space="preserve">Username for testing/development : </w:t>
-      </w:r>
-      <w:r>
-        <w:rPr>
-          <w:rFonts w:ascii="Courier New" w:eastAsia="Times New Roman" w:hAnsi="Courier New" w:cs="Courier New"/>
-          <w:color w:val="000000"/>
-          <w:sz w:val="20"/>
-          <w:szCs w:val="20"/>
-        </w:rPr>
-        <w:t>&lt;as per location&gt;</w:t>
-      </w:r>
+          <w:b/>
+          <w:color w:val="000000"/>
+          <w:sz w:val="20"/>
+          <w:szCs w:val="20"/>
+        </w:rPr>
+      </w:pPr>
+      <w:r>
+        <w:rPr>
+          <w:rFonts w:ascii="Courier New" w:eastAsia="Times New Roman" w:hAnsi="Courier New" w:cs="Courier New"/>
+          <w:color w:val="000000"/>
+          <w:sz w:val="20"/>
+          <w:szCs w:val="20"/>
+        </w:rPr>
+        <w:t xml:space="preserve">ROOT RESOURCE </w:t>
+      </w:r>
+      <w:r>
+        <w:rPr>
+          <w:rFonts w:ascii="Courier New" w:eastAsia="Times New Roman" w:hAnsi="Courier New" w:cs="Courier New"/>
+          <w:color w:val="000000"/>
+          <w:sz w:val="20"/>
+          <w:szCs w:val="20"/>
+        </w:rPr>
+        <w:t xml:space="preserve">= </w:t>
+      </w:r>
+      <w:proofErr w:type="spellStart"/>
+      <w:r>
+        <w:rPr>
+          <w:rFonts w:ascii="Courier New" w:eastAsia="Times New Roman" w:hAnsi="Courier New" w:cs="Courier New"/>
+          <w:b/>
+          <w:color w:val="000000"/>
+          <w:sz w:val="20"/>
+          <w:szCs w:val="20"/>
+        </w:rPr>
+        <w:t>ccai</w:t>
+      </w:r>
+      <w:proofErr w:type="spellEnd"/>
     </w:p>
     <w:p>
       <w:pPr>
@@ -309,30 +316,12 @@
         </w:tabs>
         <w:spacing w:after="0" w:line="240" w:lineRule="auto"/>
         <w:rPr>
-          <w:rFonts w:ascii="Courier New" w:eastAsia="Times New Roman" w:hAnsi="Courier New" w:cs="Courier New"/>
-          <w:color w:val="000000"/>
-          <w:sz w:val="20"/>
-          <w:szCs w:val="20"/>
-        </w:rPr>
-      </w:pPr>
-      <w:r>
-        <w:rPr>
-          <w:rFonts w:ascii="Courier New" w:eastAsia="Times New Roman" w:hAnsi="Courier New" w:cs="Courier New"/>
-          <w:color w:val="000000"/>
-          <w:sz w:val="20"/>
-          <w:szCs w:val="20"/>
-        </w:rPr>
-        <w:t xml:space="preserve">Password for testing/development : </w:t>
-      </w:r>
-      <w:r>
-        <w:rPr>
-          <w:rFonts w:ascii="Courier New" w:eastAsia="Times New Roman" w:hAnsi="Courier New" w:cs="Courier New"/>
-          <w:color w:val="000000"/>
-          <w:sz w:val="20"/>
-          <w:szCs w:val="20"/>
-        </w:rPr>
-        <w:t>&lt;as per location&gt;</w:t>
-      </w:r>
+          <w:rFonts w:ascii="Arial" w:eastAsia="Times New Roman" w:hAnsi="Arial" w:cs="Arial"/>
+          <w:color w:val="000000"/>
+          <w:sz w:val="20"/>
+          <w:szCs w:val="20"/>
+        </w:rPr>
+      </w:pPr>
     </w:p>
     <w:p>
       <w:pPr>
@@ -363,9 +352,94 @@
           <w:szCs w:val="20"/>
         </w:rPr>
       </w:pPr>
+      <w:r>
+        <w:rPr>
+          <w:rFonts w:ascii="Courier New" w:eastAsia="Times New Roman" w:hAnsi="Courier New" w:cs="Courier New"/>
+          <w:color w:val="000000"/>
+          <w:sz w:val="20"/>
+          <w:szCs w:val="20"/>
+        </w:rPr>
+        <w:t>1</w:t>
+      </w:r>
+      <w:r>
+        <w:rPr>
+          <w:rFonts w:ascii="Courier New" w:eastAsia="Times New Roman" w:hAnsi="Courier New" w:cs="Courier New"/>
+          <w:color w:val="000000"/>
+          <w:sz w:val="20"/>
+          <w:szCs w:val="20"/>
+        </w:rPr>
+        <w:t xml:space="preserve">. </w:t>
+      </w:r>
+      <w:r>
+        <w:rPr>
+          <w:rFonts w:ascii="Courier New" w:eastAsia="Times New Roman" w:hAnsi="Courier New" w:cs="Courier New"/>
+          <w:color w:val="000000"/>
+          <w:sz w:val="20"/>
+          <w:szCs w:val="20"/>
+        </w:rPr>
+        <w:t xml:space="preserve">CONSUMER </w:t>
+      </w:r>
+      <w:r>
+        <w:rPr>
+          <w:rFonts w:ascii="Courier New" w:eastAsia="Times New Roman" w:hAnsi="Courier New" w:cs="Courier New"/>
+          <w:color w:val="000000"/>
+          <w:sz w:val="20"/>
+          <w:szCs w:val="20"/>
+        </w:rPr>
+        <w:t>CONNECTION AREA</w:t>
+      </w:r>
+      <w:r>
+        <w:rPr>
+          <w:rFonts w:ascii="Courier New" w:eastAsia="Times New Roman" w:hAnsi="Courier New" w:cs="Courier New"/>
+          <w:color w:val="000000"/>
+          <w:sz w:val="20"/>
+          <w:szCs w:val="20"/>
+        </w:rPr>
+        <w:t xml:space="preserve"> INFORMATION</w:t>
+      </w:r>
+      <w:r>
+        <w:rPr>
+          <w:rFonts w:ascii="Courier New" w:eastAsia="Times New Roman" w:hAnsi="Courier New" w:cs="Courier New"/>
+          <w:color w:val="000000"/>
+          <w:sz w:val="20"/>
+          <w:szCs w:val="20"/>
+        </w:rPr>
+        <w:t xml:space="preserve"> (CCAI)</w:t>
+      </w:r>
+      <w:r>
+        <w:rPr>
+          <w:rFonts w:ascii="Courier New" w:eastAsia="Times New Roman" w:hAnsi="Courier New" w:cs="Courier New"/>
+          <w:color w:val="000000"/>
+          <w:sz w:val="20"/>
+          <w:szCs w:val="20"/>
+        </w:rPr>
+        <w:t xml:space="preserve"> </w:t>
+      </w:r>
+      <w:r>
+        <w:rPr>
+          <w:rFonts w:ascii="Courier New" w:eastAsia="Times New Roman" w:hAnsi="Courier New" w:cs="Courier New"/>
+          <w:color w:val="000000"/>
+          <w:sz w:val="20"/>
+          <w:szCs w:val="20"/>
+        </w:rPr>
+        <w:t>BY CONSUMER-NO</w:t>
+      </w:r>
+      <w:r>
+        <w:rPr>
+          <w:rFonts w:ascii="Courier New" w:eastAsia="Times New Roman" w:hAnsi="Courier New" w:cs="Courier New"/>
+          <w:color w:val="000000"/>
+          <w:sz w:val="20"/>
+          <w:szCs w:val="20"/>
+        </w:rPr>
+        <w:t xml:space="preserve"> </w:t>
+      </w:r>
     </w:p>
     <w:p>
       <w:pPr>
+        <w:numPr>
+          <w:ilvl w:val="0"/>
+          <w:numId w:val="1"/>
+        </w:numPr>
         <w:shd w:val="clear" w:color="auto" w:fill="FFFFFF"/>
         <w:tabs>
           <w:tab w:val="left" w:pos="916"/>
@@ -385,210 +459,6 @@
           <w:tab w:val="left" w:pos="13740"/>
           <w:tab w:val="left" w:pos="14656"/>
         </w:tabs>
-        <w:spacing w:after="0" w:line="240" w:lineRule="auto"/>
-        <w:rPr>
-          <w:rFonts w:ascii="Courier New" w:eastAsia="Times New Roman" w:hAnsi="Courier New" w:cs="Courier New"/>
-          <w:b/>
-          <w:color w:val="000000"/>
-          <w:sz w:val="20"/>
-          <w:szCs w:val="20"/>
-        </w:rPr>
-      </w:pPr>
-      <w:r>
-        <w:rPr>
-          <w:rFonts w:ascii="Courier New" w:eastAsia="Times New Roman" w:hAnsi="Courier New" w:cs="Courier New"/>
-          <w:color w:val="000000"/>
-          <w:sz w:val="20"/>
-          <w:szCs w:val="20"/>
-        </w:rPr>
-        <w:t xml:space="preserve">ROOT RESOURCE </w:t>
-      </w:r>
-      <w:r>
-        <w:rPr>
-          <w:rFonts w:ascii="Courier New" w:eastAsia="Times New Roman" w:hAnsi="Courier New" w:cs="Courier New"/>
-          <w:color w:val="000000"/>
-          <w:sz w:val="20"/>
-          <w:szCs w:val="20"/>
-        </w:rPr>
-        <w:t xml:space="preserve">= </w:t>
-      </w:r>
-      <w:r>
-        <w:rPr>
-          <w:rFonts w:ascii="Courier New" w:eastAsia="Times New Roman" w:hAnsi="Courier New" w:cs="Courier New"/>
-          <w:b/>
-          <w:color w:val="000000"/>
-          <w:sz w:val="20"/>
-          <w:szCs w:val="20"/>
-        </w:rPr>
-        <w:t>ccai</w:t>
-      </w:r>
-    </w:p>
-    <w:p>
-      <w:pPr>
-        <w:shd w:val="clear" w:color="auto" w:fill="FFFFFF"/>
-        <w:tabs>
-          <w:tab w:val="left" w:pos="916"/>
-          <w:tab w:val="left" w:pos="1832"/>
-          <w:tab w:val="left" w:pos="2748"/>
-          <w:tab w:val="left" w:pos="3664"/>
-          <w:tab w:val="left" w:pos="4580"/>
-          <w:tab w:val="left" w:pos="5496"/>
-          <w:tab w:val="left" w:pos="6412"/>
-          <w:tab w:val="left" w:pos="7328"/>
-          <w:tab w:val="left" w:pos="8244"/>
-          <w:tab w:val="left" w:pos="9160"/>
-          <w:tab w:val="left" w:pos="10076"/>
-          <w:tab w:val="left" w:pos="10992"/>
-          <w:tab w:val="left" w:pos="11908"/>
-          <w:tab w:val="left" w:pos="12824"/>
-          <w:tab w:val="left" w:pos="13740"/>
-          <w:tab w:val="left" w:pos="14656"/>
-        </w:tabs>
-        <w:spacing w:after="0" w:line="240" w:lineRule="auto"/>
-        <w:rPr>
-          <w:rFonts w:ascii="Arial" w:eastAsia="Times New Roman" w:hAnsi="Arial" w:cs="Arial"/>
-          <w:color w:val="000000"/>
-          <w:sz w:val="20"/>
-          <w:szCs w:val="20"/>
-        </w:rPr>
-      </w:pPr>
-    </w:p>
-    <w:p>
-      <w:pPr>
-        <w:shd w:val="clear" w:color="auto" w:fill="FFFFFF"/>
-        <w:tabs>
-          <w:tab w:val="left" w:pos="916"/>
-          <w:tab w:val="left" w:pos="1832"/>
-          <w:tab w:val="left" w:pos="2748"/>
-          <w:tab w:val="left" w:pos="3664"/>
-          <w:tab w:val="left" w:pos="4580"/>
-          <w:tab w:val="left" w:pos="5496"/>
-          <w:tab w:val="left" w:pos="6412"/>
-          <w:tab w:val="left" w:pos="7328"/>
-          <w:tab w:val="left" w:pos="8244"/>
-          <w:tab w:val="left" w:pos="9160"/>
-          <w:tab w:val="left" w:pos="10076"/>
-          <w:tab w:val="left" w:pos="10992"/>
-          <w:tab w:val="left" w:pos="11908"/>
-          <w:tab w:val="left" w:pos="12824"/>
-          <w:tab w:val="left" w:pos="13740"/>
-          <w:tab w:val="left" w:pos="14656"/>
-        </w:tabs>
-        <w:spacing w:after="0" w:line="240" w:lineRule="auto"/>
-        <w:rPr>
-          <w:rFonts w:ascii="Courier New" w:eastAsia="Times New Roman" w:hAnsi="Courier New" w:cs="Courier New"/>
-          <w:color w:val="000000"/>
-          <w:sz w:val="20"/>
-          <w:szCs w:val="20"/>
-        </w:rPr>
-      </w:pPr>
-      <w:r>
-        <w:rPr>
-          <w:rFonts w:ascii="Courier New" w:eastAsia="Times New Roman" w:hAnsi="Courier New" w:cs="Courier New"/>
-          <w:color w:val="000000"/>
-          <w:sz w:val="20"/>
-          <w:szCs w:val="20"/>
-        </w:rPr>
-        <w:t>1</w:t>
-      </w:r>
-      <w:r>
-        <w:rPr>
-          <w:rFonts w:ascii="Courier New" w:eastAsia="Times New Roman" w:hAnsi="Courier New" w:cs="Courier New"/>
-          <w:color w:val="000000"/>
-          <w:sz w:val="20"/>
-          <w:szCs w:val="20"/>
-        </w:rPr>
-        <w:t xml:space="preserve">. </w:t>
-      </w:r>
-      <w:r>
-        <w:rPr>
-          <w:rFonts w:ascii="Courier New" w:eastAsia="Times New Roman" w:hAnsi="Courier New" w:cs="Courier New"/>
-          <w:color w:val="000000"/>
-          <w:sz w:val="20"/>
-          <w:szCs w:val="20"/>
-        </w:rPr>
-        <w:t xml:space="preserve">CONSUMER </w:t>
-      </w:r>
-      <w:r>
-        <w:rPr>
-          <w:rFonts w:ascii="Courier New" w:eastAsia="Times New Roman" w:hAnsi="Courier New" w:cs="Courier New"/>
-          <w:color w:val="000000"/>
-          <w:sz w:val="20"/>
-          <w:szCs w:val="20"/>
-        </w:rPr>
-        <w:t>CONNECTION AREA</w:t>
-      </w:r>
-      <w:r>
-        <w:rPr>
-          <w:rFonts w:ascii="Courier New" w:eastAsia="Times New Roman" w:hAnsi="Courier New" w:cs="Courier New"/>
-          <w:color w:val="000000"/>
-          <w:sz w:val="20"/>
-          <w:szCs w:val="20"/>
-        </w:rPr>
-        <w:t xml:space="preserve"> INFORMATION</w:t>
-      </w:r>
-      <w:r>
-        <w:rPr>
-          <w:rFonts w:ascii="Courier New" w:eastAsia="Times New Roman" w:hAnsi="Courier New" w:cs="Courier New"/>
-          <w:color w:val="000000"/>
-          <w:sz w:val="20"/>
-          <w:szCs w:val="20"/>
-        </w:rPr>
-        <w:t xml:space="preserve"> (CCAI)</w:t>
-      </w:r>
-      <w:r>
-        <w:rPr>
-          <w:rFonts w:ascii="Courier New" w:eastAsia="Times New Roman" w:hAnsi="Courier New" w:cs="Courier New"/>
-          <w:color w:val="000000"/>
-          <w:sz w:val="20"/>
-          <w:szCs w:val="20"/>
-        </w:rPr>
-        <w:t xml:space="preserve"> </w:t>
-      </w:r>
-      <w:r>
-        <w:rPr>
-          <w:rFonts w:ascii="Courier New" w:eastAsia="Times New Roman" w:hAnsi="Courier New" w:cs="Courier New"/>
-          <w:color w:val="000000"/>
-          <w:sz w:val="20"/>
-          <w:szCs w:val="20"/>
-        </w:rPr>
-        <w:t>BY CONSUMER-NO</w:t>
-      </w:r>
-      <w:r>
-        <w:rPr>
-          <w:rFonts w:ascii="Courier New" w:eastAsia="Times New Roman" w:hAnsi="Courier New" w:cs="Courier New"/>
-          <w:color w:val="000000"/>
-          <w:sz w:val="20"/>
-          <w:szCs w:val="20"/>
-        </w:rPr>
-        <w:t xml:space="preserve"> </w:t>
-      </w:r>
-    </w:p>
-    <w:p>
-      <w:pPr>
-        <w:numPr>
-          <w:ilvl w:val="0"/>
-          <w:numId w:val="1"/>
-        </w:numPr>
-        <w:shd w:val="clear" w:color="auto" w:fill="FFFFFF"/>
-        <w:tabs>
-          <w:tab w:val="left" w:pos="916"/>
-          <w:tab w:val="left" w:pos="1832"/>
-          <w:tab w:val="left" w:pos="2748"/>
-          <w:tab w:val="left" w:pos="3664"/>
-          <w:tab w:val="left" w:pos="4580"/>
-          <w:tab w:val="left" w:pos="5496"/>
-          <w:tab w:val="left" w:pos="6412"/>
-          <w:tab w:val="left" w:pos="7328"/>
-          <w:tab w:val="left" w:pos="8244"/>
-          <w:tab w:val="left" w:pos="9160"/>
-          <w:tab w:val="left" w:pos="10076"/>
-          <w:tab w:val="left" w:pos="10992"/>
-          <w:tab w:val="left" w:pos="11908"/>
-          <w:tab w:val="left" w:pos="12824"/>
-          <w:tab w:val="left" w:pos="13740"/>
-          <w:tab w:val="left" w:pos="14656"/>
-        </w:tabs>
         <w:spacing w:before="100" w:beforeAutospacing="1" w:after="100" w:afterAutospacing="1" w:line="240" w:lineRule="auto"/>
         <w:rPr>
           <w:rFonts w:ascii="Courier New" w:eastAsia="Times New Roman" w:hAnsi="Courier New" w:cs="Courier New"/>
@@ -597,14 +467,25 @@
           <w:szCs w:val="20"/>
         </w:rPr>
       </w:pPr>
-      <w:r>
-        <w:rPr>
-          <w:rFonts w:ascii="Courier New" w:eastAsia="Times New Roman" w:hAnsi="Courier New" w:cs="Courier New"/>
-          <w:color w:val="000000"/>
-          <w:sz w:val="20"/>
-          <w:szCs w:val="20"/>
-        </w:rPr>
-        <w:t xml:space="preserve">url : </w:t>
+      <w:proofErr w:type="spellStart"/>
+      <w:r>
+        <w:rPr>
+          <w:rFonts w:ascii="Courier New" w:eastAsia="Times New Roman" w:hAnsi="Courier New" w:cs="Courier New"/>
+          <w:color w:val="000000"/>
+          <w:sz w:val="20"/>
+          <w:szCs w:val="20"/>
+        </w:rPr>
+        <w:t>url</w:t>
+      </w:r>
+      <w:proofErr w:type="spellEnd"/>
+      <w:r>
+        <w:rPr>
+          <w:rFonts w:ascii="Courier New" w:eastAsia="Times New Roman" w:hAnsi="Courier New" w:cs="Courier New"/>
+          <w:color w:val="000000"/>
+          <w:sz w:val="20"/>
+          <w:szCs w:val="20"/>
+        </w:rPr>
+        <w:t xml:space="preserve"> : </w:t>
       </w:r>
       <w:hyperlink w:history="1">
         <w:r>
@@ -1036,14 +917,25 @@
           <w:szCs w:val="20"/>
         </w:rPr>
       </w:pPr>
-      <w:r>
-        <w:rPr>
-          <w:rFonts w:ascii="Courier New" w:eastAsia="Times New Roman" w:hAnsi="Courier New" w:cs="Courier New"/>
-          <w:color w:val="000000"/>
-          <w:sz w:val="20"/>
-          <w:szCs w:val="20"/>
-        </w:rPr>
-        <w:t xml:space="preserve">url : </w:t>
+      <w:proofErr w:type="spellStart"/>
+      <w:r>
+        <w:rPr>
+          <w:rFonts w:ascii="Courier New" w:eastAsia="Times New Roman" w:hAnsi="Courier New" w:cs="Courier New"/>
+          <w:color w:val="000000"/>
+          <w:sz w:val="20"/>
+          <w:szCs w:val="20"/>
+        </w:rPr>
+        <w:t>url</w:t>
+      </w:r>
+      <w:proofErr w:type="spellEnd"/>
+      <w:r>
+        <w:rPr>
+          <w:rFonts w:ascii="Courier New" w:eastAsia="Times New Roman" w:hAnsi="Courier New" w:cs="Courier New"/>
+          <w:color w:val="000000"/>
+          <w:sz w:val="20"/>
+          <w:szCs w:val="20"/>
+        </w:rPr>
+        <w:t xml:space="preserve"> : </w:t>
       </w:r>
       <w:hyperlink w:history="1">
         <w:r>
@@ -1284,8 +1176,19 @@
           <w:sz w:val="20"/>
           <w:szCs w:val="20"/>
         </w:rPr>
-        <w:t>application/json</w:t>
-      </w:r>
+        <w:t>application/</w:t>
+      </w:r>
+      <w:proofErr w:type="spellStart"/>
+      <w:r>
+        <w:rPr>
+          <w:rFonts w:ascii="Courier New" w:eastAsia="Times New Roman" w:hAnsi="Courier New" w:cs="Courier New"/>
+          <w:color w:val="000000"/>
+          <w:sz w:val="20"/>
+          <w:szCs w:val="20"/>
+        </w:rPr>
+        <w:t>json</w:t>
+      </w:r>
+      <w:proofErr w:type="spellEnd"/>
     </w:p>
     <w:p>
       <w:pPr>
@@ -1394,7 +1297,27 @@
           <w:sz w:val="20"/>
           <w:szCs w:val="20"/>
         </w:rPr>
-        <w:t>&lt;property_name_to_update&gt;</w:t>
+        <w:t>&lt;</w:t>
+      </w:r>
+      <w:proofErr w:type="spellStart"/>
+      <w:r>
+        <w:rPr>
+          <w:rFonts w:ascii="Courier New" w:eastAsia="Times New Roman" w:hAnsi="Courier New" w:cs="Courier New"/>
+          <w:color w:val="000000"/>
+          <w:sz w:val="20"/>
+          <w:szCs w:val="20"/>
+        </w:rPr>
+        <w:t>property_name_to_update</w:t>
+      </w:r>
+      <w:proofErr w:type="spellEnd"/>
+      <w:r>
+        <w:rPr>
+          <w:rFonts w:ascii="Courier New" w:eastAsia="Times New Roman" w:hAnsi="Courier New" w:cs="Courier New"/>
+          <w:color w:val="000000"/>
+          <w:sz w:val="20"/>
+          <w:szCs w:val="20"/>
+        </w:rPr>
+        <w:t>&gt;</w:t>
       </w:r>
       <w:r>
         <w:rPr>
@@ -1478,7 +1401,27 @@
           <w:sz w:val="20"/>
           <w:szCs w:val="20"/>
         </w:rPr>
-        <w:t>&lt;property_name_to_update&gt;</w:t>
+        <w:t>&lt;</w:t>
+      </w:r>
+      <w:proofErr w:type="spellStart"/>
+      <w:r>
+        <w:rPr>
+          <w:rFonts w:ascii="Courier New" w:eastAsia="Times New Roman" w:hAnsi="Courier New" w:cs="Courier New"/>
+          <w:color w:val="000000"/>
+          <w:sz w:val="20"/>
+          <w:szCs w:val="20"/>
+        </w:rPr>
+        <w:t>property_name_to_update</w:t>
+      </w:r>
+      <w:proofErr w:type="spellEnd"/>
+      <w:r>
+        <w:rPr>
+          <w:rFonts w:ascii="Courier New" w:eastAsia="Times New Roman" w:hAnsi="Courier New" w:cs="Courier New"/>
+          <w:color w:val="000000"/>
+          <w:sz w:val="20"/>
+          <w:szCs w:val="20"/>
+        </w:rPr>
+        <w:t>&gt;</w:t>
       </w:r>
       <w:r>
         <w:rPr>
@@ -1755,6 +1698,7 @@
         </w:rPr>
         <w:t xml:space="preserve">        "</w:t>
       </w:r>
+      <w:proofErr w:type="spellStart"/>
       <w:r>
         <w:rPr>
           <w:rFonts w:ascii="Courier New" w:eastAsia="Times New Roman" w:hAnsi="Courier New" w:cs="Courier New"/>
@@ -1764,6 +1708,7 @@
         </w:rPr>
         <w:t>feeder_name</w:t>
       </w:r>
+      <w:proofErr w:type="spellEnd"/>
       <w:r>
         <w:rPr>
           <w:rFonts w:ascii="Courier New" w:eastAsia="Times New Roman" w:hAnsi="Courier New" w:cs="Courier New"/>
@@ -1839,6 +1784,7 @@
         </w:rPr>
         <w:t>"</w:t>
       </w:r>
+      <w:proofErr w:type="spellStart"/>
       <w:r>
         <w:rPr>
           <w:rFonts w:ascii="Courier New" w:eastAsia="Times New Roman" w:hAnsi="Courier New" w:cs="Courier New"/>
@@ -1848,6 +1794,7 @@
         </w:rPr>
         <w:t>dtr_name</w:t>
       </w:r>
+      <w:proofErr w:type="spellEnd"/>
       <w:r>
         <w:rPr>
           <w:rFonts w:ascii="Courier New" w:eastAsia="Times New Roman" w:hAnsi="Courier New" w:cs="Courier New"/>

</xml_diff>

<commit_message>
v1.0.5 released,Corrected CCAI Doc
</commit_message>
<xml_diff>
--- a/ngb-gateway/CCAI_v1.0.0.docx
+++ b/ngb-gateway/CCAI_v1.0.0.docx
@@ -1,6 +1,6 @@
 
 <file path=word/document.xml><?xml version="1.0" encoding="utf-8"?>
-<w:document xmlns:wpc="http://schemas.microsoft.com/office/word/2010/wordprocessingCanvas" xmlns:mc="http://schemas.openxmlformats.org/markup-compatibility/2006" xmlns:o="urn:schemas-microsoft-com:office:office" xmlns:r="http://schemas.openxmlformats.org/officeDocument/2006/relationships" xmlns:m="http://schemas.openxmlformats.org/officeDocument/2006/math" xmlns:v="urn:schemas-microsoft-com:vml" xmlns:wp14="http://schemas.microsoft.com/office/word/2010/wordprocessingDrawing" xmlns:wp="http://schemas.openxmlformats.org/drawingml/2006/wordprocessingDrawing" xmlns:w10="urn:schemas-microsoft-com:office:word" xmlns:w="http://schemas.openxmlformats.org/wordprocessingml/2006/main" xmlns:w14="http://schemas.microsoft.com/office/word/2010/wordml" xmlns:w15="http://schemas.microsoft.com/office/word/2012/wordml" xmlns:wpg="http://schemas.microsoft.com/office/word/2010/wordprocessingGroup" xmlns:wpi="http://schemas.microsoft.com/office/word/2010/wordprocessingInk" xmlns:wne="http://schemas.microsoft.com/office/word/2006/wordml" xmlns:wps="http://schemas.microsoft.com/office/word/2010/wordprocessingShape" mc:Ignorable="w14 w15 wp14">
+<w:document xmlns:wpc="http://schemas.microsoft.com/office/word/2010/wordprocessingCanvas" xmlns:cx="http://schemas.microsoft.com/office/drawing/2014/chartex" xmlns:mc="http://schemas.openxmlformats.org/markup-compatibility/2006" xmlns:o="urn:schemas-microsoft-com:office:office" xmlns:r="http://schemas.openxmlformats.org/officeDocument/2006/relationships" xmlns:m="http://schemas.openxmlformats.org/officeDocument/2006/math" xmlns:v="urn:schemas-microsoft-com:vml" xmlns:wp14="http://schemas.microsoft.com/office/word/2010/wordprocessingDrawing" xmlns:wp="http://schemas.openxmlformats.org/drawingml/2006/wordprocessingDrawing" xmlns:w10="urn:schemas-microsoft-com:office:word" xmlns:w="http://schemas.openxmlformats.org/wordprocessingml/2006/main" xmlns:w14="http://schemas.microsoft.com/office/word/2010/wordml" xmlns:w15="http://schemas.microsoft.com/office/word/2012/wordml" xmlns:w16se="http://schemas.microsoft.com/office/word/2015/wordml/symex" xmlns:wpg="http://schemas.microsoft.com/office/word/2010/wordprocessingGroup" xmlns:wpi="http://schemas.microsoft.com/office/word/2010/wordprocessingInk" xmlns:wne="http://schemas.microsoft.com/office/word/2006/wordml" xmlns:wps="http://schemas.microsoft.com/office/word/2010/wordprocessingShape" mc:Ignorable="w14 w15 w16se wp14">
   <w:body>
     <w:p>
       <w:pPr>
@@ -229,8 +229,6 @@
           <w:szCs w:val="20"/>
         </w:rPr>
       </w:pPr>
-      <w:bookmarkStart w:id="0" w:name="_GoBack"/>
-      <w:bookmarkEnd w:id="0"/>
     </w:p>
     <w:p>
       <w:pPr>
@@ -1706,7 +1704,16 @@
           <w:sz w:val="20"/>
           <w:szCs w:val="20"/>
         </w:rPr>
-        <w:t>feeder_name</w:t>
+        <w:t>feederN</w:t>
+      </w:r>
+      <w:r>
+        <w:rPr>
+          <w:rFonts w:ascii="Courier New" w:eastAsia="Times New Roman" w:hAnsi="Courier New" w:cs="Courier New"/>
+          <w:color w:val="000000"/>
+          <w:sz w:val="20"/>
+          <w:szCs w:val="20"/>
+        </w:rPr>
+        <w:t>ame</w:t>
       </w:r>
       <w:proofErr w:type="spellEnd"/>
       <w:r>
@@ -1792,7 +1799,18 @@
           <w:sz w:val="20"/>
           <w:szCs w:val="20"/>
         </w:rPr>
-        <w:t>dtr_name</w:t>
+        <w:t>dtrN</w:t>
+      </w:r>
+      <w:bookmarkStart w:id="0" w:name="_GoBack"/>
+      <w:bookmarkEnd w:id="0"/>
+      <w:r>
+        <w:rPr>
+          <w:rFonts w:ascii="Courier New" w:eastAsia="Times New Roman" w:hAnsi="Courier New" w:cs="Courier New"/>
+          <w:color w:val="000000"/>
+          <w:sz w:val="20"/>
+          <w:szCs w:val="20"/>
+        </w:rPr>
+        <w:t>ame</w:t>
       </w:r>
       <w:proofErr w:type="spellEnd"/>
       <w:r>
@@ -2051,8 +2069,8 @@
 </file>
 
 <file path=word/numbering.xml><?xml version="1.0" encoding="utf-8"?>
-<w:numbering xmlns:wpc="http://schemas.microsoft.com/office/word/2010/wordprocessingCanvas" xmlns:mc="http://schemas.openxmlformats.org/markup-compatibility/2006" xmlns:o="urn:schemas-microsoft-com:office:office" xmlns:r="http://schemas.openxmlformats.org/officeDocument/2006/relationships" xmlns:m="http://schemas.openxmlformats.org/officeDocument/2006/math" xmlns:v="urn:schemas-microsoft-com:vml" xmlns:wp14="http://schemas.microsoft.com/office/word/2010/wordprocessingDrawing" xmlns:wp="http://schemas.openxmlformats.org/drawingml/2006/wordprocessingDrawing" xmlns:w10="urn:schemas-microsoft-com:office:word" xmlns:w="http://schemas.openxmlformats.org/wordprocessingml/2006/main" xmlns:w14="http://schemas.microsoft.com/office/word/2010/wordml" xmlns:w15="http://schemas.microsoft.com/office/word/2012/wordml" xmlns:wpg="http://schemas.microsoft.com/office/word/2010/wordprocessingGroup" xmlns:wpi="http://schemas.microsoft.com/office/word/2010/wordprocessingInk" xmlns:wne="http://schemas.microsoft.com/office/word/2006/wordml" xmlns:wps="http://schemas.microsoft.com/office/word/2010/wordprocessingShape" mc:Ignorable="w14 w15 wp14">
-  <w:abstractNum w:abstractNumId="0">
+<w:numbering xmlns:wpc="http://schemas.microsoft.com/office/word/2010/wordprocessingCanvas" xmlns:cx="http://schemas.microsoft.com/office/drawing/2014/chartex" xmlns:mc="http://schemas.openxmlformats.org/markup-compatibility/2006" xmlns:o="urn:schemas-microsoft-com:office:office" xmlns:r="http://schemas.openxmlformats.org/officeDocument/2006/relationships" xmlns:m="http://schemas.openxmlformats.org/officeDocument/2006/math" xmlns:v="urn:schemas-microsoft-com:vml" xmlns:wp14="http://schemas.microsoft.com/office/word/2010/wordprocessingDrawing" xmlns:wp="http://schemas.openxmlformats.org/drawingml/2006/wordprocessingDrawing" xmlns:w10="urn:schemas-microsoft-com:office:word" xmlns:w="http://schemas.openxmlformats.org/wordprocessingml/2006/main" xmlns:w14="http://schemas.microsoft.com/office/word/2010/wordml" xmlns:w15="http://schemas.microsoft.com/office/word/2012/wordml" xmlns:w16se="http://schemas.microsoft.com/office/word/2015/wordml/symex" xmlns:wpg="http://schemas.microsoft.com/office/word/2010/wordprocessingGroup" xmlns:wpi="http://schemas.microsoft.com/office/word/2010/wordprocessingInk" xmlns:wne="http://schemas.microsoft.com/office/word/2006/wordml" xmlns:wps="http://schemas.microsoft.com/office/word/2010/wordprocessingShape" mc:Ignorable="w14 w15 w16se wp14">
+  <w:abstractNum w:abstractNumId="0" w15:restartNumberingAfterBreak="0">
     <w:nsid w:val="05610F59"/>
     <w:multiLevelType w:val="hybridMultilevel"/>
     <w:tmpl w:val="E63078D0"/>
@@ -2165,7 +2183,7 @@
       </w:rPr>
     </w:lvl>
   </w:abstractNum>
-  <w:abstractNum w:abstractNumId="1">
+  <w:abstractNum w:abstractNumId="1" w15:restartNumberingAfterBreak="0">
     <w:nsid w:val="069C4133"/>
     <w:multiLevelType w:val="hybridMultilevel"/>
     <w:tmpl w:val="03808B9A"/>
@@ -2278,7 +2296,7 @@
       </w:rPr>
     </w:lvl>
   </w:abstractNum>
-  <w:abstractNum w:abstractNumId="2">
+  <w:abstractNum w:abstractNumId="2" w15:restartNumberingAfterBreak="0">
     <w:nsid w:val="08DD2D9F"/>
     <w:multiLevelType w:val="hybridMultilevel"/>
     <w:tmpl w:val="DF32FF92"/>
@@ -2364,7 +2382,7 @@
       </w:pPr>
     </w:lvl>
   </w:abstractNum>
-  <w:abstractNum w:abstractNumId="3">
+  <w:abstractNum w:abstractNumId="3" w15:restartNumberingAfterBreak="0">
     <w:nsid w:val="19EC3A54"/>
     <w:multiLevelType w:val="hybridMultilevel"/>
     <w:tmpl w:val="F3D009F8"/>
@@ -2477,7 +2495,7 @@
       </w:rPr>
     </w:lvl>
   </w:abstractNum>
-  <w:abstractNum w:abstractNumId="4">
+  <w:abstractNum w:abstractNumId="4" w15:restartNumberingAfterBreak="0">
     <w:nsid w:val="38597C69"/>
     <w:multiLevelType w:val="hybridMultilevel"/>
     <w:tmpl w:val="454CE0E2"/>
@@ -2590,7 +2608,7 @@
       </w:rPr>
     </w:lvl>
   </w:abstractNum>
-  <w:abstractNum w:abstractNumId="5">
+  <w:abstractNum w:abstractNumId="5" w15:restartNumberingAfterBreak="0">
     <w:nsid w:val="45FB7E44"/>
     <w:multiLevelType w:val="multilevel"/>
     <w:tmpl w:val="F92E1DB0"/>
@@ -2739,7 +2757,7 @@
       </w:rPr>
     </w:lvl>
   </w:abstractNum>
-  <w:abstractNum w:abstractNumId="6">
+  <w:abstractNum w:abstractNumId="6" w15:restartNumberingAfterBreak="0">
     <w:nsid w:val="7116257D"/>
     <w:multiLevelType w:val="multilevel"/>
     <w:tmpl w:val="F0FED6E6"/>
@@ -2877,7 +2895,7 @@
 </file>
 
 <file path=word/styles.xml><?xml version="1.0" encoding="utf-8"?>
-<w:styles xmlns:mc="http://schemas.openxmlformats.org/markup-compatibility/2006" xmlns:r="http://schemas.openxmlformats.org/officeDocument/2006/relationships" xmlns:w="http://schemas.openxmlformats.org/wordprocessingml/2006/main" xmlns:w14="http://schemas.microsoft.com/office/word/2010/wordml" xmlns:w15="http://schemas.microsoft.com/office/word/2012/wordml" mc:Ignorable="w14 w15">
+<w:styles xmlns:mc="http://schemas.openxmlformats.org/markup-compatibility/2006" xmlns:r="http://schemas.openxmlformats.org/officeDocument/2006/relationships" xmlns:w="http://schemas.openxmlformats.org/wordprocessingml/2006/main" xmlns:w14="http://schemas.microsoft.com/office/word/2010/wordml" xmlns:w15="http://schemas.microsoft.com/office/word/2012/wordml" xmlns:w16se="http://schemas.microsoft.com/office/word/2015/wordml/symex" mc:Ignorable="w14 w15 w16se">
   <w:docDefaults>
     <w:rPrDefault>
       <w:rPr>

</xml_diff>